<commit_message>
Laboratorio 6 – Entrega final
</commit_message>
<xml_diff>
--- a/Docs/Observaciones-Lab6.docx
+++ b/Docs/Observaciones-Lab6.docx
@@ -1,10 +1,10 @@
 
 <file path=word/document.xml><?xml version="1.0" encoding="utf-8"?>
-<w:document xmlns:wpc="http://schemas.microsoft.com/office/word/2010/wordprocessingCanvas" xmlns:cx="http://schemas.microsoft.com/office/drawing/2014/chartex" xmlns:cx1="http://schemas.microsoft.com/office/drawing/2015/9/8/chartex" xmlns:cx2="http://schemas.microsoft.com/office/drawing/2015/10/21/chartex" xmlns:cx3="http://schemas.microsoft.com/office/drawing/2016/5/9/chartex" xmlns:cx4="http://schemas.microsoft.com/office/drawing/2016/5/10/chartex" xmlns:cx5="http://schemas.microsoft.com/office/drawing/2016/5/11/chartex" xmlns:cx6="http://schemas.microsoft.com/office/drawing/2016/5/12/chartex" xmlns:cx7="http://schemas.microsoft.com/office/drawing/2016/5/13/chartex" xmlns:cx8="http://schemas.microsoft.com/office/drawing/2016/5/14/chartex" xmlns:mc="http://schemas.openxmlformats.org/markup-compatibility/2006" xmlns:aink="http://schemas.microsoft.com/office/drawing/2016/ink" xmlns:am3d="http://schemas.microsoft.com/office/drawing/2017/model3d" xmlns:o="urn:schemas-microsoft-com:office:office" xmlns:r="http://schemas.openxmlformats.org/officeDocument/2006/relationships" xmlns:m="http://schemas.openxmlformats.org/officeDocument/2006/math" xmlns:v="urn:schemas-microsoft-com:vml" xmlns:wp14="http://schemas.microsoft.com/office/word/2010/wordprocessingDrawing" xmlns:wp="http://schemas.openxmlformats.org/drawingml/2006/wordprocessingDrawing" xmlns:w10="urn:schemas-microsoft-com:office:word" xmlns:w="http://schemas.openxmlformats.org/wordprocessingml/2006/main" xmlns:w14="http://schemas.microsoft.com/office/word/2010/wordml" xmlns:w15="http://schemas.microsoft.com/office/word/2012/wordml" xmlns:w16cex="http://schemas.microsoft.com/office/word/2018/wordml/cex" xmlns:w16cid="http://schemas.microsoft.com/office/word/2016/wordml/cid" xmlns:w16="http://schemas.microsoft.com/office/word/2018/wordml" xmlns:w16sdtdh="http://schemas.microsoft.com/office/word/2020/wordml/sdtdatahash" xmlns:w16se="http://schemas.microsoft.com/office/word/2015/wordml/symex" xmlns:wpg="http://schemas.microsoft.com/office/word/2010/wordprocessingGroup" xmlns:wpi="http://schemas.microsoft.com/office/word/2010/wordprocessingInk" xmlns:wne="http://schemas.microsoft.com/office/word/2006/wordml" xmlns:wps="http://schemas.microsoft.com/office/word/2010/wordprocessingShape" mc:Ignorable="w14 w15 w16se w16cid w16 w16cex w16sdtdh wp14">
+<w:document xmlns:wpc="http://schemas.microsoft.com/office/word/2010/wordprocessingCanvas" xmlns:cx="http://schemas.microsoft.com/office/drawing/2014/chartex" xmlns:mc="http://schemas.openxmlformats.org/markup-compatibility/2006" xmlns:o="urn:schemas-microsoft-com:office:office" xmlns:r="http://schemas.openxmlformats.org/officeDocument/2006/relationships" xmlns:m="http://schemas.openxmlformats.org/officeDocument/2006/math" xmlns:v="urn:schemas-microsoft-com:vml" xmlns:wp14="http://schemas.microsoft.com/office/word/2010/wordprocessingDrawing" xmlns:wp="http://schemas.openxmlformats.org/drawingml/2006/wordprocessingDrawing" xmlns:w10="urn:schemas-microsoft-com:office:word" xmlns:w="http://schemas.openxmlformats.org/wordprocessingml/2006/main" xmlns:w14="http://schemas.microsoft.com/office/word/2010/wordml" xmlns:w15="http://schemas.microsoft.com/office/word/2012/wordml" xmlns:w16se="http://schemas.microsoft.com/office/word/2015/wordml/symex" xmlns:wpg="http://schemas.microsoft.com/office/word/2010/wordprocessingGroup" xmlns:wpi="http://schemas.microsoft.com/office/word/2010/wordprocessingInk" xmlns:wne="http://schemas.microsoft.com/office/word/2006/wordml" xmlns:wps="http://schemas.microsoft.com/office/word/2010/wordprocessingShape" mc:Ignorable="w14 w15 w16se wp14">
   <w:body>
     <w:p>
       <w:pPr>
-        <w:pStyle w:val="Title"/>
+        <w:pStyle w:val="Ttulo"/>
         <w:jc w:val="center"/>
         <w:rPr>
           <w:b/>
@@ -18,7 +18,15 @@
           <w:bCs/>
           <w:lang w:val="es-419"/>
         </w:rPr>
-        <w:t>OBSERVACIONES DEL LA PRACTICA</w:t>
+        <w:t>OBSERVACIONES DE</w:t>
+      </w:r>
+      <w:r>
+        <w:rPr>
+          <w:b/>
+          <w:bCs/>
+          <w:lang w:val="es-419"/>
+        </w:rPr>
+        <w:t xml:space="preserve"> LA PRACTICA</w:t>
       </w:r>
     </w:p>
     <w:p>
@@ -33,25 +41,7 @@
         <w:rPr>
           <w:lang w:val="es-419"/>
         </w:rPr>
-        <w:t xml:space="preserve">Estudiante </w:t>
-      </w:r>
-      <w:r>
-        <w:rPr>
-          <w:lang w:val="es-419"/>
-        </w:rPr>
-        <w:t>1</w:t>
-      </w:r>
-      <w:r>
-        <w:rPr>
-          <w:lang w:val="es-419"/>
-        </w:rPr>
-        <w:t xml:space="preserve"> </w:t>
-      </w:r>
-      <w:r>
-        <w:rPr>
-          <w:lang w:val="es-419"/>
-        </w:rPr>
-        <w:t>Cod XXXX</w:t>
+        <w:t>Javier Garcia - jr.garciab@uniandes.edu.co - 201922294</w:t>
       </w:r>
     </w:p>
     <w:p>
@@ -62,31 +52,33 @@
           <w:lang w:val="es-419"/>
         </w:rPr>
       </w:pPr>
-      <w:r>
-        <w:rPr>
-          <w:lang w:val="es-419"/>
-        </w:rPr>
-        <w:t xml:space="preserve">Estudiante </w:t>
-      </w:r>
-      <w:r>
-        <w:rPr>
-          <w:lang w:val="es-419"/>
-        </w:rPr>
-        <w:t>2 Cod XXXX</w:t>
-      </w:r>
     </w:p>
     <w:p>
       <w:pPr>
         <w:spacing w:after="0"/>
         <w:jc w:val="right"/>
-        <w:rPr>
-          <w:lang w:val="es-419"/>
-        </w:rPr>
-      </w:pPr>
-    </w:p>
-    <w:p>
-      <w:pPr>
-        <w:pStyle w:val="ListParagraph"/>
+      </w:pPr>
+      <w:r>
+        <w:t xml:space="preserve">Daniel Lozano - j.lozanom@uniandes.edu.co </w:t>
+      </w:r>
+      <w:r>
+        <w:t>–</w:t>
+      </w:r>
+      <w:r>
+        <w:t xml:space="preserve"> 201911107</w:t>
+      </w:r>
+    </w:p>
+    <w:p>
+      <w:pPr>
+        <w:spacing w:after="0"/>
+        <w:jc w:val="right"/>
+      </w:pPr>
+      <w:bookmarkStart w:id="0" w:name="_GoBack"/>
+      <w:bookmarkEnd w:id="0"/>
+    </w:p>
+    <w:p>
+      <w:pPr>
+        <w:pStyle w:val="Prrafodelista"/>
         <w:numPr>
           <w:ilvl w:val="0"/>
           <w:numId w:val="1"/>
@@ -108,7 +100,41 @@
     </w:p>
     <w:p>
       <w:pPr>
-        <w:pStyle w:val="ListParagraph"/>
+        <w:spacing w:after="0"/>
+        <w:jc w:val="both"/>
+        <w:rPr>
+          <w:rFonts w:ascii="Dax-Regular" w:hAnsi="Dax-Regular"/>
+          <w:lang w:val="es-419"/>
+        </w:rPr>
+      </w:pPr>
+      <w:r>
+        <w:rPr>
+          <w:rFonts w:ascii="Dax-Regular" w:hAnsi="Dax-Regular"/>
+          <w:lang w:val="es-419"/>
+        </w:rPr>
+        <w:t xml:space="preserve">RTA/ </w:t>
+      </w:r>
+      <w:r>
+        <w:rPr>
+          <w:rFonts w:ascii="Dax-Regular" w:hAnsi="Dax-Regular"/>
+          <w:lang w:val="es-419"/>
+        </w:rPr>
+        <w:t xml:space="preserve">Una tabla de simbolos sin orden </w:t>
+      </w:r>
+    </w:p>
+    <w:p>
+      <w:pPr>
+        <w:spacing w:after="0"/>
+        <w:jc w:val="both"/>
+        <w:rPr>
+          <w:rFonts w:ascii="Dax-Regular" w:hAnsi="Dax-Regular"/>
+          <w:lang w:val="es-419"/>
+        </w:rPr>
+      </w:pPr>
+    </w:p>
+    <w:p>
+      <w:pPr>
+        <w:pStyle w:val="Prrafodelista"/>
         <w:numPr>
           <w:ilvl w:val="0"/>
           <w:numId w:val="1"/>
@@ -130,7 +156,58 @@
     </w:p>
     <w:p>
       <w:pPr>
-        <w:pStyle w:val="ListParagraph"/>
+        <w:spacing w:after="0"/>
+        <w:jc w:val="both"/>
+        <w:rPr>
+          <w:rFonts w:ascii="Dax-Regular" w:hAnsi="Dax-Regular"/>
+          <w:lang w:val="es-419"/>
+        </w:rPr>
+      </w:pPr>
+      <w:r>
+        <w:rPr>
+          <w:rFonts w:ascii="Dax-Regular" w:hAnsi="Dax-Regular"/>
+          <w:lang w:val="es-419"/>
+        </w:rPr>
+        <w:t>RTA/</w:t>
+      </w:r>
+      <w:r>
+        <w:rPr>
+          <w:lang w:val="es-ES"/>
+        </w:rPr>
+        <w:t xml:space="preserve"> </w:t>
+      </w:r>
+      <w:r>
+        <w:rPr>
+          <w:rFonts w:ascii="Dax-Regular" w:hAnsi="Dax-Regular"/>
+          <w:lang w:val="es-419"/>
+        </w:rPr>
+        <w:t>un total de 800 autores</w:t>
+      </w:r>
+      <w:r>
+        <w:rPr>
+          <w:rFonts w:ascii="Dax-Regular" w:hAnsi="Dax-Regular"/>
+          <w:lang w:val="es-419"/>
+        </w:rPr>
+        <w:tab/>
+      </w:r>
+      <w:r>
+        <w:rPr>
+          <w:rFonts w:ascii="Dax-Regular" w:hAnsi="Dax-Regular"/>
+          <w:lang w:val="es-419"/>
+        </w:rPr>
+        <w:t xml:space="preserve"> </w:t>
+      </w:r>
+      <w:r>
+        <w:rPr>
+          <w:rFonts w:ascii="Dax-Regular" w:hAnsi="Dax-Regular"/>
+          <w:lang w:val="es-419"/>
+        </w:rPr>
+        <w:br/>
+      </w:r>
+    </w:p>
+    <w:p>
+      <w:pPr>
+        <w:pStyle w:val="Prrafodelista"/>
         <w:numPr>
           <w:ilvl w:val="0"/>
           <w:numId w:val="1"/>
@@ -158,9 +235,15 @@
           <w:iCs/>
           <w:lang w:val="es-419"/>
         </w:rPr>
-        <w:t>‘</w:t>
-      </w:r>
-      <w:proofErr w:type="spellStart"/>
+        <w:t>‘years’</w:t>
+      </w:r>
+      <w:r>
+        <w:rPr>
+          <w:rFonts w:ascii="Dax-Regular" w:hAnsi="Dax-Regular"/>
+          <w:lang w:val="es-419"/>
+        </w:rPr>
+        <w:t xml:space="preserve"> y </w:t>
+      </w:r>
       <w:r>
         <w:rPr>
           <w:rFonts w:ascii="Dax-Regular" w:hAnsi="Dax-Regular"/>
@@ -170,73 +253,83 @@
           <w:iCs/>
           <w:lang w:val="es-419"/>
         </w:rPr>
+        <w:t>‘authors’</w:t>
+      </w:r>
+      <w:r>
+        <w:rPr>
+          <w:rFonts w:ascii="Dax-Regular" w:hAnsi="Dax-Regular"/>
+          <w:lang w:val="es-419"/>
+        </w:rPr>
+        <w:t>?</w:t>
+      </w:r>
+    </w:p>
+    <w:p>
+      <w:pPr>
+        <w:spacing w:after="0"/>
+        <w:jc w:val="both"/>
+        <w:rPr>
+          <w:rFonts w:ascii="Dax-Regular" w:hAnsi="Dax-Regular"/>
+          <w:lang w:val="es-419"/>
+        </w:rPr>
+      </w:pPr>
+      <w:r>
+        <w:rPr>
+          <w:rFonts w:ascii="Dax-Regular" w:hAnsi="Dax-Regular"/>
+          <w:lang w:val="es-419"/>
+        </w:rPr>
+        <w:t>RTA/</w:t>
+      </w:r>
+      <w:r>
+        <w:rPr>
+          <w:rFonts w:ascii="Dax-Regular" w:hAnsi="Dax-Regular"/>
+          <w:lang w:val="es-419"/>
+        </w:rPr>
+        <w:t xml:space="preserve"> para </w:t>
+      </w:r>
+      <w:r>
+        <w:rPr>
+          <w:rFonts w:ascii="Dax-Regular" w:hAnsi="Dax-Regular"/>
+          <w:i/>
+          <w:lang w:val="es-419"/>
+        </w:rPr>
         <w:t>years</w:t>
       </w:r>
-      <w:proofErr w:type="spellEnd"/>
-      <w:r>
-        <w:rPr>
-          <w:rFonts w:ascii="Dax-Regular" w:hAnsi="Dax-Regular"/>
-          <w:b/>
-          <w:bCs/>
+      <w:r>
+        <w:rPr>
+          <w:rFonts w:ascii="Dax-Regular" w:hAnsi="Dax-Regular"/>
+          <w:lang w:val="es-419"/>
+        </w:rPr>
+        <w:t xml:space="preserve"> el tamaño inicial es de 40 y para </w:t>
+      </w:r>
+      <w:r>
+        <w:rPr>
+          <w:rFonts w:ascii="Dax-Regular" w:hAnsi="Dax-Regular"/>
           <w:i/>
-          <w:iCs/>
-          <w:lang w:val="es-419"/>
-        </w:rPr>
-        <w:t>’</w:t>
-      </w:r>
-      <w:r>
-        <w:rPr>
-          <w:rFonts w:ascii="Dax-Regular" w:hAnsi="Dax-Regular"/>
-          <w:lang w:val="es-419"/>
-        </w:rPr>
-        <w:t xml:space="preserve"> y </w:t>
-      </w:r>
-      <w:r>
-        <w:rPr>
-          <w:rFonts w:ascii="Dax-Regular" w:hAnsi="Dax-Regular"/>
-          <w:b/>
-          <w:bCs/>
-          <w:i/>
-          <w:iCs/>
-          <w:lang w:val="es-419"/>
-        </w:rPr>
-        <w:t>‘</w:t>
-      </w:r>
-      <w:proofErr w:type="spellStart"/>
-      <w:r>
-        <w:rPr>
-          <w:rFonts w:ascii="Dax-Regular" w:hAnsi="Dax-Regular"/>
-          <w:b/>
-          <w:bCs/>
-          <w:i/>
-          <w:iCs/>
           <w:lang w:val="es-419"/>
         </w:rPr>
         <w:t>authors</w:t>
       </w:r>
-      <w:proofErr w:type="spellEnd"/>
-      <w:r>
-        <w:rPr>
-          <w:rFonts w:ascii="Dax-Regular" w:hAnsi="Dax-Regular"/>
-          <w:b/>
-          <w:bCs/>
-          <w:i/>
-          <w:iCs/>
-          <w:lang w:val="es-419"/>
-        </w:rPr>
-        <w:t>’</w:t>
-      </w:r>
-      <w:r>
-        <w:rPr>
-          <w:rFonts w:ascii="Dax-Regular" w:hAnsi="Dax-Regular"/>
-          <w:lang w:val="es-419"/>
-        </w:rPr>
-        <w:t>?</w:t>
-      </w:r>
-    </w:p>
-    <w:p>
-      <w:pPr>
-        <w:pStyle w:val="ListParagraph"/>
+      <w:r>
+        <w:rPr>
+          <w:rFonts w:ascii="Dax-Regular" w:hAnsi="Dax-Regular"/>
+          <w:lang w:val="es-419"/>
+        </w:rPr>
+        <w:t xml:space="preserve"> es de 800 </w:t>
+      </w:r>
+    </w:p>
+    <w:p>
+      <w:pPr>
+        <w:spacing w:after="0"/>
+        <w:jc w:val="both"/>
+        <w:rPr>
+          <w:rFonts w:ascii="Dax-Regular" w:hAnsi="Dax-Regular"/>
+          <w:lang w:val="es-419"/>
+        </w:rPr>
+      </w:pPr>
+    </w:p>
+    <w:p>
+      <w:pPr>
+        <w:pStyle w:val="Prrafodelista"/>
         <w:numPr>
           <w:ilvl w:val="0"/>
           <w:numId w:val="1"/>
@@ -272,7 +365,48 @@
     </w:p>
     <w:p>
       <w:pPr>
-        <w:pStyle w:val="ListParagraph"/>
+        <w:spacing w:after="0"/>
+        <w:jc w:val="both"/>
+        <w:rPr>
+          <w:rFonts w:ascii="Dax-Regular" w:hAnsi="Dax-Regular"/>
+          <w:lang w:val="es-419"/>
+        </w:rPr>
+      </w:pPr>
+      <w:r>
+        <w:rPr>
+          <w:rFonts w:ascii="Dax-Regular" w:hAnsi="Dax-Regular"/>
+          <w:lang w:val="es-419"/>
+        </w:rPr>
+        <w:t>RTA/</w:t>
+      </w:r>
+      <w:r>
+        <w:rPr>
+          <w:rFonts w:ascii="Dax-Regular" w:hAnsi="Dax-Regular"/>
+          <w:lang w:val="es-419"/>
+        </w:rPr>
+        <w:t xml:space="preserve"> </w:t>
+      </w:r>
+      <w:r>
+        <w:rPr>
+          <w:rFonts w:ascii="Dax-Regular" w:hAnsi="Dax-Regular"/>
+          <w:lang w:val="es-419"/>
+        </w:rPr>
+        <w:t xml:space="preserve">En chaining es de 4 probing es de 1 </w:t>
+      </w:r>
+    </w:p>
+    <w:p>
+      <w:pPr>
+        <w:spacing w:after="0"/>
+        <w:jc w:val="both"/>
+        <w:rPr>
+          <w:rFonts w:ascii="Dax-Regular" w:hAnsi="Dax-Regular"/>
+          <w:lang w:val="es-419"/>
+        </w:rPr>
+      </w:pPr>
+    </w:p>
+    <w:p>
+      <w:pPr>
+        <w:pStyle w:val="Prrafodelista"/>
         <w:numPr>
           <w:ilvl w:val="0"/>
           <w:numId w:val="1"/>
@@ -291,7 +425,6 @@
         </w:rPr>
         <w:t>¿Qué hace la instrucción “</w:t>
       </w:r>
-      <w:proofErr w:type="spellStart"/>
       <w:r>
         <w:rPr>
           <w:rFonts w:ascii="Dax-Regular" w:hAnsi="Dax-Regular"/>
@@ -299,17 +432,7 @@
           <w:bCs/>
           <w:lang w:val="es-419"/>
         </w:rPr>
-        <w:t>mp.put</w:t>
-      </w:r>
-      <w:proofErr w:type="spellEnd"/>
-      <w:r>
-        <w:rPr>
-          <w:rFonts w:ascii="Dax-Regular" w:hAnsi="Dax-Regular"/>
-          <w:b/>
-          <w:bCs/>
-          <w:lang w:val="es-419"/>
-        </w:rPr>
-        <w:t>(...)”</w:t>
+        <w:t>mp.put(...)”</w:t>
       </w:r>
       <w:r>
         <w:rPr>
@@ -321,7 +444,62 @@
     </w:p>
     <w:p>
       <w:pPr>
-        <w:pStyle w:val="ListParagraph"/>
+        <w:spacing w:after="0"/>
+        <w:jc w:val="both"/>
+        <w:rPr>
+          <w:rFonts w:ascii="Dax-Regular" w:hAnsi="Dax-Regular"/>
+          <w:lang w:val="es-ES"/>
+        </w:rPr>
+      </w:pPr>
+      <w:r>
+        <w:rPr>
+          <w:rFonts w:ascii="Dax-Regular" w:hAnsi="Dax-Regular"/>
+          <w:lang w:val="es-419"/>
+        </w:rPr>
+        <w:t>RTA/</w:t>
+      </w:r>
+      <w:r>
+        <w:rPr>
+          <w:rFonts w:ascii="Dax-Regular" w:hAnsi="Dax-Regular"/>
+          <w:lang w:val="es-419"/>
+        </w:rPr>
+        <w:t xml:space="preserve"> </w:t>
+      </w:r>
+      <w:r>
+        <w:rPr>
+          <w:rFonts w:ascii="Dax-Regular" w:hAnsi="Dax-Regular"/>
+          <w:lang w:val="es-419"/>
+        </w:rPr>
+        <w:t>Ingresa una pareja llave,</w:t>
+      </w:r>
+      <w:r>
+        <w:rPr>
+          <w:rFonts w:ascii="Dax-Regular" w:hAnsi="Dax-Regular"/>
+          <w:lang w:val="es-419"/>
+        </w:rPr>
+        <w:t xml:space="preserve"> </w:t>
+      </w:r>
+      <w:r>
+        <w:rPr>
+          <w:rFonts w:ascii="Dax-Regular" w:hAnsi="Dax-Regular"/>
+          <w:lang w:val="es-419"/>
+        </w:rPr>
+        <w:t>valor a la tabla de hash</w:t>
+      </w:r>
+    </w:p>
+    <w:p>
+      <w:pPr>
+        <w:spacing w:after="0"/>
+        <w:jc w:val="both"/>
+        <w:rPr>
+          <w:rFonts w:ascii="Dax-Regular" w:hAnsi="Dax-Regular"/>
+          <w:lang w:val="es-419"/>
+        </w:rPr>
+      </w:pPr>
+    </w:p>
+    <w:p>
+      <w:pPr>
+        <w:pStyle w:val="Prrafodelista"/>
         <w:numPr>
           <w:ilvl w:val="0"/>
           <w:numId w:val="1"/>
@@ -354,59 +532,53 @@
           <w:bCs/>
           <w:lang w:val="es-ES"/>
         </w:rPr>
-        <w:t>“</w:t>
-      </w:r>
-      <w:proofErr w:type="spellStart"/>
-      <w:r>
-        <w:rPr>
-          <w:rFonts w:ascii="Dax-Regular" w:hAnsi="Dax-Regular"/>
-          <w:b/>
-          <w:bCs/>
+        <w:t>“book[‘goodreads_book_id’]”</w:t>
+      </w:r>
+      <w:r>
+        <w:rPr>
+          <w:rFonts w:ascii="Dax-Regular" w:hAnsi="Dax-Regular"/>
           <w:lang w:val="es-ES"/>
         </w:rPr>
-        <w:t>book</w:t>
-      </w:r>
-      <w:proofErr w:type="spellEnd"/>
-      <w:r>
-        <w:rPr>
-          <w:rFonts w:ascii="Dax-Regular" w:hAnsi="Dax-Regular"/>
-          <w:b/>
-          <w:bCs/>
-          <w:lang w:val="es-ES"/>
-        </w:rPr>
-        <w:t>[‘</w:t>
-      </w:r>
-      <w:proofErr w:type="spellStart"/>
-      <w:r>
-        <w:rPr>
-          <w:rFonts w:ascii="Dax-Regular" w:hAnsi="Dax-Regular"/>
-          <w:b/>
-          <w:bCs/>
-          <w:lang w:val="es-ES"/>
-        </w:rPr>
-        <w:t>goodreads_book_id</w:t>
-      </w:r>
-      <w:proofErr w:type="spellEnd"/>
-      <w:r>
-        <w:rPr>
-          <w:rFonts w:ascii="Dax-Regular" w:hAnsi="Dax-Regular"/>
-          <w:b/>
-          <w:bCs/>
-          <w:lang w:val="es-ES"/>
-        </w:rPr>
-        <w:t>’]”</w:t>
-      </w:r>
-      <w:r>
-        <w:rPr>
-          <w:rFonts w:ascii="Dax-Regular" w:hAnsi="Dax-Regular"/>
-          <w:lang w:val="es-ES"/>
-        </w:rPr>
         <w:t xml:space="preserve"> en esa instrucción?</w:t>
       </w:r>
     </w:p>
     <w:p>
       <w:pPr>
-        <w:pStyle w:val="ListParagraph"/>
+        <w:spacing w:after="0"/>
+        <w:jc w:val="both"/>
+        <w:rPr>
+          <w:rFonts w:ascii="Dax-Regular" w:hAnsi="Dax-Regular"/>
+          <w:lang w:val="es-419"/>
+        </w:rPr>
+      </w:pPr>
+      <w:r>
+        <w:rPr>
+          <w:rFonts w:ascii="Dax-Regular" w:hAnsi="Dax-Regular"/>
+          <w:lang w:val="es-419"/>
+        </w:rPr>
+        <w:t>RTA/</w:t>
+      </w:r>
+      <w:r>
+        <w:rPr>
+          <w:rFonts w:ascii="Dax-Regular" w:hAnsi="Dax-Regular"/>
+          <w:lang w:val="es-419"/>
+        </w:rPr>
+        <w:t xml:space="preserve"> agregar a la tabla de hash las llaves asociadas a cada pareja</w:t>
+      </w:r>
+    </w:p>
+    <w:p>
+      <w:pPr>
+        <w:spacing w:after="0"/>
+        <w:jc w:val="both"/>
+        <w:rPr>
+          <w:rFonts w:ascii="Dax-Regular" w:hAnsi="Dax-Regular"/>
+          <w:lang w:val="es-419"/>
+        </w:rPr>
+      </w:pPr>
+    </w:p>
+    <w:p>
+      <w:pPr>
+        <w:pStyle w:val="Prrafodelista"/>
         <w:numPr>
           <w:ilvl w:val="0"/>
           <w:numId w:val="1"/>
@@ -447,7 +619,6 @@
         </w:rPr>
         <w:t>“</w:t>
       </w:r>
-      <w:proofErr w:type="spellStart"/>
       <w:r>
         <w:rPr>
           <w:rFonts w:ascii="Dax-Regular" w:hAnsi="Dax-Regular"/>
@@ -457,9 +628,187 @@
           <w:iCs/>
           <w:lang w:val="es-ES"/>
         </w:rPr>
-        <w:t>book</w:t>
-      </w:r>
-      <w:proofErr w:type="spellEnd"/>
+        <w:t>book”</w:t>
+      </w:r>
+      <w:r>
+        <w:rPr>
+          <w:rFonts w:ascii="Dax-Regular" w:hAnsi="Dax-Regular"/>
+          <w:b/>
+          <w:lang w:val="es-ES"/>
+        </w:rPr>
+        <w:t xml:space="preserve"> </w:t>
+      </w:r>
+      <w:r>
+        <w:rPr>
+          <w:rFonts w:ascii="Dax-Regular" w:hAnsi="Dax-Regular"/>
+          <w:lang w:val="es-ES"/>
+        </w:rPr>
+        <w:t>en esa instrucción?</w:t>
+      </w:r>
+    </w:p>
+    <w:p>
+      <w:pPr>
+        <w:spacing w:after="0"/>
+        <w:jc w:val="both"/>
+        <w:rPr>
+          <w:rFonts w:ascii="Dax-Regular" w:hAnsi="Dax-Regular"/>
+          <w:lang w:val="es-419"/>
+        </w:rPr>
+      </w:pPr>
+      <w:r>
+        <w:rPr>
+          <w:rFonts w:ascii="Dax-Regular" w:hAnsi="Dax-Regular"/>
+          <w:lang w:val="es-419"/>
+        </w:rPr>
+        <w:t>RTA/</w:t>
+      </w:r>
+      <w:r>
+        <w:rPr>
+          <w:rFonts w:ascii="Dax-Regular" w:hAnsi="Dax-Regular"/>
+          <w:lang w:val="es-419"/>
+        </w:rPr>
+        <w:t xml:space="preserve"> </w:t>
+      </w:r>
+      <w:r>
+        <w:rPr>
+          <w:rFonts w:ascii="Dax-Regular" w:hAnsi="Dax-Regular"/>
+          <w:lang w:val="es-419"/>
+        </w:rPr>
+        <w:t xml:space="preserve">agregar a la tabla de hash </w:t>
+      </w:r>
+      <w:r>
+        <w:rPr>
+          <w:rFonts w:ascii="Dax-Regular" w:hAnsi="Dax-Regular"/>
+          <w:lang w:val="es-419"/>
+        </w:rPr>
+        <w:t>los valores asociado</w:t>
+      </w:r>
+      <w:r>
+        <w:rPr>
+          <w:rFonts w:ascii="Dax-Regular" w:hAnsi="Dax-Regular"/>
+          <w:lang w:val="es-419"/>
+        </w:rPr>
+        <w:t>s a cada pareja</w:t>
+      </w:r>
+    </w:p>
+    <w:p>
+      <w:pPr>
+        <w:spacing w:after="0"/>
+        <w:jc w:val="both"/>
+        <w:rPr>
+          <w:lang w:val="es-419"/>
+        </w:rPr>
+      </w:pPr>
+    </w:p>
+    <w:p>
+      <w:pPr>
+        <w:pStyle w:val="Prrafodelista"/>
+        <w:numPr>
+          <w:ilvl w:val="0"/>
+          <w:numId w:val="1"/>
+        </w:numPr>
+        <w:spacing w:after="0"/>
+        <w:jc w:val="both"/>
+        <w:rPr>
+          <w:rFonts w:ascii="Dax-Regular" w:hAnsi="Dax-Regular"/>
+          <w:lang w:val="es-419"/>
+        </w:rPr>
+      </w:pPr>
+      <w:r>
+        <w:rPr>
+          <w:rFonts w:ascii="Dax-Regular" w:hAnsi="Dax-Regular"/>
+          <w:lang w:val="es-419"/>
+        </w:rPr>
+        <w:t xml:space="preserve">¿Qué hace la instrucción </w:t>
+      </w:r>
+      <w:r>
+        <w:rPr>
+          <w:rFonts w:ascii="Dax-Regular" w:hAnsi="Dax-Regular"/>
+          <w:b/>
+          <w:bCs/>
+          <w:lang w:val="es-419"/>
+        </w:rPr>
+        <w:t>“mp.get(…)”</w:t>
+      </w:r>
+      <w:r>
+        <w:rPr>
+          <w:rFonts w:ascii="Dax-Regular" w:hAnsi="Dax-Regular"/>
+          <w:lang w:val="es-419"/>
+        </w:rPr>
+        <w:t>?</w:t>
+      </w:r>
+    </w:p>
+    <w:p>
+      <w:pPr>
+        <w:spacing w:after="0"/>
+        <w:jc w:val="both"/>
+        <w:rPr>
+          <w:rFonts w:ascii="Dax-Regular" w:hAnsi="Dax-Regular"/>
+          <w:lang w:val="es-419"/>
+        </w:rPr>
+      </w:pPr>
+      <w:r>
+        <w:rPr>
+          <w:rFonts w:ascii="Dax-Regular" w:hAnsi="Dax-Regular"/>
+          <w:lang w:val="es-419"/>
+        </w:rPr>
+        <w:t>RTA/</w:t>
+      </w:r>
+      <w:r>
+        <w:rPr>
+          <w:rFonts w:ascii="Dax-Regular" w:hAnsi="Dax-Regular"/>
+          <w:lang w:val="es-419"/>
+        </w:rPr>
+        <w:t xml:space="preserve"> Retorna la pareja llave valor que coincida con el parámetro dado </w:t>
+      </w:r>
+    </w:p>
+    <w:p>
+      <w:pPr>
+        <w:spacing w:after="0"/>
+        <w:jc w:val="both"/>
+        <w:rPr>
+          <w:rFonts w:ascii="Dax-Regular" w:hAnsi="Dax-Regular"/>
+          <w:lang w:val="es-419"/>
+        </w:rPr>
+      </w:pPr>
+    </w:p>
+    <w:p>
+      <w:pPr>
+        <w:pStyle w:val="Prrafodelista"/>
+        <w:numPr>
+          <w:ilvl w:val="0"/>
+          <w:numId w:val="1"/>
+        </w:numPr>
+        <w:spacing w:after="0"/>
+        <w:jc w:val="both"/>
+        <w:rPr>
+          <w:rFonts w:ascii="Dax-Regular" w:hAnsi="Dax-Regular"/>
+          <w:lang w:val="es-419"/>
+        </w:rPr>
+      </w:pPr>
+      <w:r>
+        <w:rPr>
+          <w:rFonts w:ascii="Dax-Regular" w:hAnsi="Dax-Regular"/>
+          <w:lang w:val="es-419"/>
+        </w:rPr>
+        <w:t>¿</w:t>
+      </w:r>
+      <w:r>
+        <w:rPr>
+          <w:rFonts w:ascii="Dax-Regular" w:hAnsi="Dax-Regular"/>
+          <w:lang w:val="es-ES"/>
+        </w:rPr>
+        <w:t xml:space="preserve">Qué papel cumple </w:t>
+      </w:r>
+      <w:r>
+        <w:rPr>
+          <w:rFonts w:ascii="Dax-Regular" w:hAnsi="Dax-Regular"/>
+          <w:b/>
+          <w:bCs/>
+          <w:lang w:val="es-ES"/>
+        </w:rPr>
+        <w:t>“</w:t>
+      </w:r>
       <w:r>
         <w:rPr>
           <w:rFonts w:ascii="Dax-Regular" w:hAnsi="Dax-Regular"/>
@@ -469,12 +818,13 @@
           <w:iCs/>
           <w:lang w:val="es-ES"/>
         </w:rPr>
-        <w:t>”</w:t>
+        <w:t>year”</w:t>
       </w:r>
       <w:r>
         <w:rPr>
           <w:rFonts w:ascii="Dax-Regular" w:hAnsi="Dax-Regular"/>
           <w:b/>
+          <w:bCs/>
           <w:lang w:val="es-ES"/>
         </w:rPr>
         <w:t xml:space="preserve"> </w:t>
@@ -489,7 +839,41 @@
     </w:p>
     <w:p>
       <w:pPr>
-        <w:pStyle w:val="ListParagraph"/>
+        <w:spacing w:after="0"/>
+        <w:jc w:val="both"/>
+        <w:rPr>
+          <w:rFonts w:ascii="Dax-Regular" w:hAnsi="Dax-Regular"/>
+          <w:lang w:val="es-419"/>
+        </w:rPr>
+      </w:pPr>
+      <w:r>
+        <w:rPr>
+          <w:rFonts w:ascii="Dax-Regular" w:hAnsi="Dax-Regular"/>
+          <w:lang w:val="es-419"/>
+        </w:rPr>
+        <w:t>RTA/</w:t>
+      </w:r>
+      <w:r>
+        <w:rPr>
+          <w:rFonts w:ascii="Dax-Regular" w:hAnsi="Dax-Regular"/>
+          <w:lang w:val="es-419"/>
+        </w:rPr>
+        <w:t xml:space="preserve"> buscar si en la tabla de hash existe el año dado  </w:t>
+      </w:r>
+    </w:p>
+    <w:p>
+      <w:pPr>
+        <w:spacing w:after="0"/>
+        <w:jc w:val="both"/>
+        <w:rPr>
+          <w:rFonts w:ascii="Dax-Regular" w:hAnsi="Dax-Regular"/>
+          <w:lang w:val="es-419"/>
+        </w:rPr>
+      </w:pPr>
+    </w:p>
+    <w:p>
+      <w:pPr>
+        <w:pStyle w:val="Prrafodelista"/>
         <w:numPr>
           <w:ilvl w:val="0"/>
           <w:numId w:val="1"/>
@@ -504,85 +888,9 @@
       <w:r>
         <w:rPr>
           <w:rFonts w:ascii="Dax-Regular" w:hAnsi="Dax-Regular"/>
-          <w:lang w:val="es-419"/>
+          <w:lang w:val="es-ES"/>
         </w:rPr>
         <w:t xml:space="preserve">¿Qué hace la instrucción </w:t>
-      </w:r>
-      <w:r>
-        <w:rPr>
-          <w:rFonts w:ascii="Dax-Regular" w:hAnsi="Dax-Regular"/>
-          <w:b/>
-          <w:bCs/>
-          <w:lang w:val="es-419"/>
-        </w:rPr>
-        <w:t>“</w:t>
-      </w:r>
-      <w:proofErr w:type="spellStart"/>
-      <w:proofErr w:type="gramStart"/>
-      <w:r>
-        <w:rPr>
-          <w:rFonts w:ascii="Dax-Regular" w:hAnsi="Dax-Regular"/>
-          <w:b/>
-          <w:bCs/>
-          <w:lang w:val="es-419"/>
-        </w:rPr>
-        <w:t>mp.get</w:t>
-      </w:r>
-      <w:proofErr w:type="spellEnd"/>
-      <w:r>
-        <w:rPr>
-          <w:rFonts w:ascii="Dax-Regular" w:hAnsi="Dax-Regular"/>
-          <w:b/>
-          <w:bCs/>
-          <w:lang w:val="es-419"/>
-        </w:rPr>
-        <w:t>(</w:t>
-      </w:r>
-      <w:proofErr w:type="gramEnd"/>
-      <w:r>
-        <w:rPr>
-          <w:rFonts w:ascii="Dax-Regular" w:hAnsi="Dax-Regular"/>
-          <w:b/>
-          <w:bCs/>
-          <w:lang w:val="es-419"/>
-        </w:rPr>
-        <w:t>…)”</w:t>
-      </w:r>
-      <w:r>
-        <w:rPr>
-          <w:rFonts w:ascii="Dax-Regular" w:hAnsi="Dax-Regular"/>
-          <w:lang w:val="es-419"/>
-        </w:rPr>
-        <w:t>?</w:t>
-      </w:r>
-    </w:p>
-    <w:p>
-      <w:pPr>
-        <w:pStyle w:val="ListParagraph"/>
-        <w:numPr>
-          <w:ilvl w:val="0"/>
-          <w:numId w:val="1"/>
-        </w:numPr>
-        <w:spacing w:after="0"/>
-        <w:jc w:val="both"/>
-        <w:rPr>
-          <w:rFonts w:ascii="Dax-Regular" w:hAnsi="Dax-Regular"/>
-          <w:lang w:val="es-419"/>
-        </w:rPr>
-      </w:pPr>
-      <w:r>
-        <w:rPr>
-          <w:rFonts w:ascii="Dax-Regular" w:hAnsi="Dax-Regular"/>
-          <w:lang w:val="es-419"/>
-        </w:rPr>
-        <w:t>¿</w:t>
-      </w:r>
-      <w:r>
-        <w:rPr>
-          <w:rFonts w:ascii="Dax-Regular" w:hAnsi="Dax-Regular"/>
-          <w:lang w:val="es-ES"/>
-        </w:rPr>
-        <w:t xml:space="preserve">Qué papel cumple </w:t>
       </w:r>
       <w:r>
         <w:rPr>
@@ -591,115 +899,52 @@
           <w:bCs/>
           <w:lang w:val="es-ES"/>
         </w:rPr>
-        <w:t>“</w:t>
-      </w:r>
-      <w:proofErr w:type="spellStart"/>
-      <w:r>
-        <w:rPr>
-          <w:rFonts w:ascii="Dax-Regular" w:hAnsi="Dax-Regular"/>
-          <w:b/>
-          <w:bCs/>
-          <w:i/>
-          <w:iCs/>
+        <w:t>“me.getValue(…)”</w:t>
+      </w:r>
+      <w:r>
+        <w:rPr>
+          <w:rFonts w:ascii="Dax-Regular" w:hAnsi="Dax-Regular"/>
           <w:lang w:val="es-ES"/>
         </w:rPr>
-        <w:t>year</w:t>
-      </w:r>
-      <w:proofErr w:type="spellEnd"/>
-      <w:r>
-        <w:rPr>
-          <w:rFonts w:ascii="Dax-Regular" w:hAnsi="Dax-Regular"/>
-          <w:b/>
-          <w:bCs/>
-          <w:i/>
-          <w:iCs/>
-          <w:lang w:val="es-ES"/>
-        </w:rPr>
-        <w:t>”</w:t>
-      </w:r>
-      <w:r>
-        <w:rPr>
-          <w:rFonts w:ascii="Dax-Regular" w:hAnsi="Dax-Regular"/>
-          <w:b/>
-          <w:bCs/>
-          <w:lang w:val="es-ES"/>
+        <w:t>?</w:t>
+      </w:r>
+    </w:p>
+    <w:p>
+      <w:pPr>
+        <w:spacing w:after="0"/>
+        <w:jc w:val="both"/>
+        <w:rPr>
+          <w:rFonts w:ascii="Dax-Regular" w:hAnsi="Dax-Regular"/>
+          <w:lang w:val="es-419"/>
+        </w:rPr>
+      </w:pPr>
+      <w:r>
+        <w:rPr>
+          <w:rFonts w:ascii="Dax-Regular" w:hAnsi="Dax-Regular"/>
+          <w:lang w:val="es-419"/>
+        </w:rPr>
+        <w:t>RTA/</w:t>
+      </w:r>
+      <w:r>
+        <w:rPr>
+          <w:rFonts w:ascii="Dax-Regular" w:hAnsi="Dax-Regular"/>
+          <w:lang w:val="es-419"/>
+        </w:rPr>
+        <w:t xml:space="preserve"> Retorna solamente el valor de la pareja buscada </w:t>
+      </w:r>
+    </w:p>
+    <w:p>
+      <w:pPr>
+        <w:rPr>
+          <w:lang w:val="es-419"/>
+        </w:rPr>
+      </w:pPr>
+      <w:r>
+        <w:rPr>
+          <w:lang w:val="es-419"/>
         </w:rPr>
         <w:t xml:space="preserve"> </w:t>
       </w:r>
-      <w:r>
-        <w:rPr>
-          <w:rFonts w:ascii="Dax-Regular" w:hAnsi="Dax-Regular"/>
-          <w:lang w:val="es-ES"/>
-        </w:rPr>
-        <w:t>en esa instrucción?</w:t>
-      </w:r>
-    </w:p>
-    <w:p>
-      <w:pPr>
-        <w:pStyle w:val="ListParagraph"/>
-        <w:numPr>
-          <w:ilvl w:val="0"/>
-          <w:numId w:val="1"/>
-        </w:numPr>
-        <w:spacing w:after="0"/>
-        <w:jc w:val="both"/>
-        <w:rPr>
-          <w:rFonts w:ascii="Dax-Regular" w:hAnsi="Dax-Regular"/>
-          <w:lang w:val="es-419"/>
-        </w:rPr>
-      </w:pPr>
-      <w:r>
-        <w:rPr>
-          <w:rFonts w:ascii="Dax-Regular" w:hAnsi="Dax-Regular"/>
-          <w:lang w:val="es-ES"/>
-        </w:rPr>
-        <w:t xml:space="preserve">¿Qué hace la instrucción </w:t>
-      </w:r>
-      <w:r>
-        <w:rPr>
-          <w:rFonts w:ascii="Dax-Regular" w:hAnsi="Dax-Regular"/>
-          <w:b/>
-          <w:bCs/>
-          <w:lang w:val="es-ES"/>
-        </w:rPr>
-        <w:t>“</w:t>
-      </w:r>
-      <w:proofErr w:type="spellStart"/>
-      <w:proofErr w:type="gramStart"/>
-      <w:r>
-        <w:rPr>
-          <w:rFonts w:ascii="Dax-Regular" w:hAnsi="Dax-Regular"/>
-          <w:b/>
-          <w:bCs/>
-          <w:lang w:val="es-ES"/>
-        </w:rPr>
-        <w:t>me.getValue</w:t>
-      </w:r>
-      <w:proofErr w:type="spellEnd"/>
-      <w:proofErr w:type="gramEnd"/>
-      <w:r>
-        <w:rPr>
-          <w:rFonts w:ascii="Dax-Regular" w:hAnsi="Dax-Regular"/>
-          <w:b/>
-          <w:bCs/>
-          <w:lang w:val="es-ES"/>
-        </w:rPr>
-        <w:t>(…)”</w:t>
-      </w:r>
-      <w:r>
-        <w:rPr>
-          <w:rFonts w:ascii="Dax-Regular" w:hAnsi="Dax-Regular"/>
-          <w:lang w:val="es-ES"/>
-        </w:rPr>
-        <w:t>?</w:t>
-      </w:r>
-    </w:p>
-    <w:p>
-      <w:pPr>
-        <w:rPr>
-          <w:lang w:val="es-419"/>
-        </w:rPr>
-      </w:pPr>
     </w:p>
     <w:sectPr>
       <w:pgSz w:w="12240" w:h="15840"/>
@@ -712,7 +957,7 @@
 </file>
 
 <file path=word/endnotes.xml><?xml version="1.0" encoding="utf-8"?>
-<w:endnotes xmlns:wpc="http://schemas.microsoft.com/office/word/2010/wordprocessingCanvas" xmlns:cx="http://schemas.microsoft.com/office/drawing/2014/chartex" xmlns:cx1="http://schemas.microsoft.com/office/drawing/2015/9/8/chartex" xmlns:cx2="http://schemas.microsoft.com/office/drawing/2015/10/21/chartex" xmlns:cx3="http://schemas.microsoft.com/office/drawing/2016/5/9/chartex" xmlns:cx4="http://schemas.microsoft.com/office/drawing/2016/5/10/chartex" xmlns:cx5="http://schemas.microsoft.com/office/drawing/2016/5/11/chartex" xmlns:cx6="http://schemas.microsoft.com/office/drawing/2016/5/12/chartex" xmlns:cx7="http://schemas.microsoft.com/office/drawing/2016/5/13/chartex" xmlns:cx8="http://schemas.microsoft.com/office/drawing/2016/5/14/chartex" xmlns:mc="http://schemas.openxmlformats.org/markup-compatibility/2006" xmlns:aink="http://schemas.microsoft.com/office/drawing/2016/ink" xmlns:am3d="http://schemas.microsoft.com/office/drawing/2017/model3d" xmlns:o="urn:schemas-microsoft-com:office:office" xmlns:r="http://schemas.openxmlformats.org/officeDocument/2006/relationships" xmlns:m="http://schemas.openxmlformats.org/officeDocument/2006/math" xmlns:v="urn:schemas-microsoft-com:vml" xmlns:wp14="http://schemas.microsoft.com/office/word/2010/wordprocessingDrawing" xmlns:wp="http://schemas.openxmlformats.org/drawingml/2006/wordprocessingDrawing" xmlns:w10="urn:schemas-microsoft-com:office:word" xmlns:w="http://schemas.openxmlformats.org/wordprocessingml/2006/main" xmlns:w14="http://schemas.microsoft.com/office/word/2010/wordml" xmlns:w15="http://schemas.microsoft.com/office/word/2012/wordml" xmlns:w16cex="http://schemas.microsoft.com/office/word/2018/wordml/cex" xmlns:w16cid="http://schemas.microsoft.com/office/word/2016/wordml/cid" xmlns:w16="http://schemas.microsoft.com/office/word/2018/wordml" xmlns:w16sdtdh="http://schemas.microsoft.com/office/word/2020/wordml/sdtdatahash" xmlns:w16se="http://schemas.microsoft.com/office/word/2015/wordml/symex" xmlns:wpg="http://schemas.microsoft.com/office/word/2010/wordprocessingGroup" xmlns:wpi="http://schemas.microsoft.com/office/word/2010/wordprocessingInk" xmlns:wne="http://schemas.microsoft.com/office/word/2006/wordml" xmlns:wps="http://schemas.microsoft.com/office/word/2010/wordprocessingShape" mc:Ignorable="w14 w15 w16se w16cid w16 w16cex w16sdtdh wp14">
+<w:endnotes xmlns:wpc="http://schemas.microsoft.com/office/word/2010/wordprocessingCanvas" xmlns:cx="http://schemas.microsoft.com/office/drawing/2014/chartex" xmlns:mc="http://schemas.openxmlformats.org/markup-compatibility/2006" xmlns:o="urn:schemas-microsoft-com:office:office" xmlns:r="http://schemas.openxmlformats.org/officeDocument/2006/relationships" xmlns:m="http://schemas.openxmlformats.org/officeDocument/2006/math" xmlns:v="urn:schemas-microsoft-com:vml" xmlns:wp14="http://schemas.microsoft.com/office/word/2010/wordprocessingDrawing" xmlns:wp="http://schemas.openxmlformats.org/drawingml/2006/wordprocessingDrawing" xmlns:w10="urn:schemas-microsoft-com:office:word" xmlns:w="http://schemas.openxmlformats.org/wordprocessingml/2006/main" xmlns:w14="http://schemas.microsoft.com/office/word/2010/wordml" xmlns:w15="http://schemas.microsoft.com/office/word/2012/wordml" xmlns:w16se="http://schemas.microsoft.com/office/word/2015/wordml/symex" xmlns:wpg="http://schemas.microsoft.com/office/word/2010/wordprocessingGroup" xmlns:wpi="http://schemas.microsoft.com/office/word/2010/wordprocessingInk" xmlns:wne="http://schemas.microsoft.com/office/word/2006/wordml" xmlns:wps="http://schemas.microsoft.com/office/word/2010/wordprocessingShape" mc:Ignorable="w14 w15 w16se wp14">
   <w:endnote w:type="separator" w:id="-1">
     <w:p>
       <w:pPr>
@@ -737,7 +982,7 @@
 </file>
 
 <file path=word/footnotes.xml><?xml version="1.0" encoding="utf-8"?>
-<w:footnotes xmlns:wpc="http://schemas.microsoft.com/office/word/2010/wordprocessingCanvas" xmlns:cx="http://schemas.microsoft.com/office/drawing/2014/chartex" xmlns:cx1="http://schemas.microsoft.com/office/drawing/2015/9/8/chartex" xmlns:cx2="http://schemas.microsoft.com/office/drawing/2015/10/21/chartex" xmlns:cx3="http://schemas.microsoft.com/office/drawing/2016/5/9/chartex" xmlns:cx4="http://schemas.microsoft.com/office/drawing/2016/5/10/chartex" xmlns:cx5="http://schemas.microsoft.com/office/drawing/2016/5/11/chartex" xmlns:cx6="http://schemas.microsoft.com/office/drawing/2016/5/12/chartex" xmlns:cx7="http://schemas.microsoft.com/office/drawing/2016/5/13/chartex" xmlns:cx8="http://schemas.microsoft.com/office/drawing/2016/5/14/chartex" xmlns:mc="http://schemas.openxmlformats.org/markup-compatibility/2006" xmlns:aink="http://schemas.microsoft.com/office/drawing/2016/ink" xmlns:am3d="http://schemas.microsoft.com/office/drawing/2017/model3d" xmlns:o="urn:schemas-microsoft-com:office:office" xmlns:r="http://schemas.openxmlformats.org/officeDocument/2006/relationships" xmlns:m="http://schemas.openxmlformats.org/officeDocument/2006/math" xmlns:v="urn:schemas-microsoft-com:vml" xmlns:wp14="http://schemas.microsoft.com/office/word/2010/wordprocessingDrawing" xmlns:wp="http://schemas.openxmlformats.org/drawingml/2006/wordprocessingDrawing" xmlns:w10="urn:schemas-microsoft-com:office:word" xmlns:w="http://schemas.openxmlformats.org/wordprocessingml/2006/main" xmlns:w14="http://schemas.microsoft.com/office/word/2010/wordml" xmlns:w15="http://schemas.microsoft.com/office/word/2012/wordml" xmlns:w16cex="http://schemas.microsoft.com/office/word/2018/wordml/cex" xmlns:w16cid="http://schemas.microsoft.com/office/word/2016/wordml/cid" xmlns:w16="http://schemas.microsoft.com/office/word/2018/wordml" xmlns:w16sdtdh="http://schemas.microsoft.com/office/word/2020/wordml/sdtdatahash" xmlns:w16se="http://schemas.microsoft.com/office/word/2015/wordml/symex" xmlns:wpg="http://schemas.microsoft.com/office/word/2010/wordprocessingGroup" xmlns:wpi="http://schemas.microsoft.com/office/word/2010/wordprocessingInk" xmlns:wne="http://schemas.microsoft.com/office/word/2006/wordml" xmlns:wps="http://schemas.microsoft.com/office/word/2010/wordprocessingShape" mc:Ignorable="w14 w15 w16se w16cid w16 w16cex w16sdtdh wp14">
+<w:footnotes xmlns:wpc="http://schemas.microsoft.com/office/word/2010/wordprocessingCanvas" xmlns:cx="http://schemas.microsoft.com/office/drawing/2014/chartex" xmlns:mc="http://schemas.openxmlformats.org/markup-compatibility/2006" xmlns:o="urn:schemas-microsoft-com:office:office" xmlns:r="http://schemas.openxmlformats.org/officeDocument/2006/relationships" xmlns:m="http://schemas.openxmlformats.org/officeDocument/2006/math" xmlns:v="urn:schemas-microsoft-com:vml" xmlns:wp14="http://schemas.microsoft.com/office/word/2010/wordprocessingDrawing" xmlns:wp="http://schemas.openxmlformats.org/drawingml/2006/wordprocessingDrawing" xmlns:w10="urn:schemas-microsoft-com:office:word" xmlns:w="http://schemas.openxmlformats.org/wordprocessingml/2006/main" xmlns:w14="http://schemas.microsoft.com/office/word/2010/wordml" xmlns:w15="http://schemas.microsoft.com/office/word/2012/wordml" xmlns:w16se="http://schemas.microsoft.com/office/word/2015/wordml/symex" xmlns:wpg="http://schemas.microsoft.com/office/word/2010/wordprocessingGroup" xmlns:wpi="http://schemas.microsoft.com/office/word/2010/wordprocessingInk" xmlns:wne="http://schemas.microsoft.com/office/word/2006/wordml" xmlns:wps="http://schemas.microsoft.com/office/word/2010/wordprocessingShape" mc:Ignorable="w14 w15 w16se wp14">
   <w:footnote w:type="separator" w:id="-1">
     <w:p>
       <w:pPr>
@@ -762,7 +1007,7 @@
 </file>
 
 <file path=word/numbering.xml><?xml version="1.0" encoding="utf-8"?>
-<w:numbering xmlns:wpc="http://schemas.microsoft.com/office/word/2010/wordprocessingCanvas" xmlns:cx="http://schemas.microsoft.com/office/drawing/2014/chartex" xmlns:cx1="http://schemas.microsoft.com/office/drawing/2015/9/8/chartex" xmlns:cx2="http://schemas.microsoft.com/office/drawing/2015/10/21/chartex" xmlns:cx3="http://schemas.microsoft.com/office/drawing/2016/5/9/chartex" xmlns:cx4="http://schemas.microsoft.com/office/drawing/2016/5/10/chartex" xmlns:cx5="http://schemas.microsoft.com/office/drawing/2016/5/11/chartex" xmlns:cx6="http://schemas.microsoft.com/office/drawing/2016/5/12/chartex" xmlns:cx7="http://schemas.microsoft.com/office/drawing/2016/5/13/chartex" xmlns:cx8="http://schemas.microsoft.com/office/drawing/2016/5/14/chartex" xmlns:mc="http://schemas.openxmlformats.org/markup-compatibility/2006" xmlns:aink="http://schemas.microsoft.com/office/drawing/2016/ink" xmlns:am3d="http://schemas.microsoft.com/office/drawing/2017/model3d" xmlns:o="urn:schemas-microsoft-com:office:office" xmlns:r="http://schemas.openxmlformats.org/officeDocument/2006/relationships" xmlns:m="http://schemas.openxmlformats.org/officeDocument/2006/math" xmlns:v="urn:schemas-microsoft-com:vml" xmlns:wp14="http://schemas.microsoft.com/office/word/2010/wordprocessingDrawing" xmlns:wp="http://schemas.openxmlformats.org/drawingml/2006/wordprocessingDrawing" xmlns:w10="urn:schemas-microsoft-com:office:word" xmlns:w="http://schemas.openxmlformats.org/wordprocessingml/2006/main" xmlns:w14="http://schemas.microsoft.com/office/word/2010/wordml" xmlns:w15="http://schemas.microsoft.com/office/word/2012/wordml" xmlns:w16cex="http://schemas.microsoft.com/office/word/2018/wordml/cex" xmlns:w16cid="http://schemas.microsoft.com/office/word/2016/wordml/cid" xmlns:w16="http://schemas.microsoft.com/office/word/2018/wordml" xmlns:w16sdtdh="http://schemas.microsoft.com/office/word/2020/wordml/sdtdatahash" xmlns:w16se="http://schemas.microsoft.com/office/word/2015/wordml/symex" xmlns:wpg="http://schemas.microsoft.com/office/word/2010/wordprocessingGroup" xmlns:wpi="http://schemas.microsoft.com/office/word/2010/wordprocessingInk" xmlns:wne="http://schemas.microsoft.com/office/word/2006/wordml" xmlns:wps="http://schemas.microsoft.com/office/word/2010/wordprocessingShape" mc:Ignorable="w14 w15 w16se w16cid w16 w16cex w16sdtdh wp14">
+<w:numbering xmlns:wpc="http://schemas.microsoft.com/office/word/2010/wordprocessingCanvas" xmlns:cx="http://schemas.microsoft.com/office/drawing/2014/chartex" xmlns:mc="http://schemas.openxmlformats.org/markup-compatibility/2006" xmlns:o="urn:schemas-microsoft-com:office:office" xmlns:r="http://schemas.openxmlformats.org/officeDocument/2006/relationships" xmlns:m="http://schemas.openxmlformats.org/officeDocument/2006/math" xmlns:v="urn:schemas-microsoft-com:vml" xmlns:wp14="http://schemas.microsoft.com/office/word/2010/wordprocessingDrawing" xmlns:wp="http://schemas.openxmlformats.org/drawingml/2006/wordprocessingDrawing" xmlns:w10="urn:schemas-microsoft-com:office:word" xmlns:w="http://schemas.openxmlformats.org/wordprocessingml/2006/main" xmlns:w14="http://schemas.microsoft.com/office/word/2010/wordml" xmlns:w15="http://schemas.microsoft.com/office/word/2012/wordml" xmlns:w16se="http://schemas.microsoft.com/office/word/2015/wordml/symex" xmlns:wpg="http://schemas.microsoft.com/office/word/2010/wordprocessingGroup" xmlns:wpi="http://schemas.microsoft.com/office/word/2010/wordprocessingInk" xmlns:wne="http://schemas.microsoft.com/office/word/2006/wordml" xmlns:wps="http://schemas.microsoft.com/office/word/2010/wordprocessingShape" mc:Ignorable="w14 w15 w16se wp14">
   <w:abstractNum w:abstractNumId="0" w15:restartNumberingAfterBreak="0">
     <w:nsid w:val="446D4DDB"/>
     <w:multiLevelType w:val="multilevel"/>
@@ -883,7 +1128,7 @@
 </file>
 
 <file path=word/styles.xml><?xml version="1.0" encoding="utf-8"?>
-<w:styles xmlns:mc="http://schemas.openxmlformats.org/markup-compatibility/2006" xmlns:r="http://schemas.openxmlformats.org/officeDocument/2006/relationships" xmlns:w="http://schemas.openxmlformats.org/wordprocessingml/2006/main" xmlns:w14="http://schemas.microsoft.com/office/word/2010/wordml" xmlns:w15="http://schemas.microsoft.com/office/word/2012/wordml" xmlns:w16cex="http://schemas.microsoft.com/office/word/2018/wordml/cex" xmlns:w16cid="http://schemas.microsoft.com/office/word/2016/wordml/cid" xmlns:w16="http://schemas.microsoft.com/office/word/2018/wordml" xmlns:w16sdtdh="http://schemas.microsoft.com/office/word/2020/wordml/sdtdatahash" xmlns:w16se="http://schemas.microsoft.com/office/word/2015/wordml/symex" mc:Ignorable="w14 w15 w16se w16cid w16 w16cex w16sdtdh">
+<w:styles xmlns:mc="http://schemas.openxmlformats.org/markup-compatibility/2006" xmlns:r="http://schemas.openxmlformats.org/officeDocument/2006/relationships" xmlns:w="http://schemas.openxmlformats.org/wordprocessingml/2006/main" xmlns:w14="http://schemas.microsoft.com/office/word/2010/wordml" xmlns:w15="http://schemas.microsoft.com/office/word/2012/wordml" xmlns:w16se="http://schemas.microsoft.com/office/word/2015/wordml/symex" mc:Ignorable="w14 w15 w16se">
   <w:docDefaults>
     <w:rPrDefault>
       <w:rPr>
@@ -899,7 +1144,7 @@
       </w:pPr>
     </w:pPrDefault>
   </w:docDefaults>
-  <w:latentStyles w:defLockedState="0" w:defUIPriority="99" w:defSemiHidden="0" w:defUnhideWhenUsed="0" w:defQFormat="0" w:count="376">
+  <w:latentStyles w:defLockedState="0" w:defUIPriority="99" w:defSemiHidden="0" w:defUnhideWhenUsed="0" w:defQFormat="0" w:count="371">
     <w:lsdException w:name="Normal" w:uiPriority="0" w:qFormat="1"/>
     <w:lsdException w:name="heading 1" w:uiPriority="9" w:qFormat="1"/>
     <w:lsdException w:name="heading 2" w:semiHidden="1" w:uiPriority="9" w:unhideWhenUsed="1" w:qFormat="1"/>
@@ -1271,11 +1516,6 @@
     <w:lsdException w:name="List Table 5 Dark Accent 6" w:uiPriority="50"/>
     <w:lsdException w:name="List Table 6 Colorful Accent 6" w:uiPriority="51"/>
     <w:lsdException w:name="List Table 7 Colorful Accent 6" w:uiPriority="52"/>
-    <w:lsdException w:name="Mention" w:semiHidden="1" w:unhideWhenUsed="1"/>
-    <w:lsdException w:name="Smart Hyperlink" w:semiHidden="1" w:unhideWhenUsed="1"/>
-    <w:lsdException w:name="Hashtag" w:semiHidden="1" w:unhideWhenUsed="1"/>
-    <w:lsdException w:name="Unresolved Mention" w:semiHidden="1" w:unhideWhenUsed="1"/>
-    <w:lsdException w:name="Smart Link" w:semiHidden="1" w:unhideWhenUsed="1"/>
   </w:latentStyles>
   <w:style w:type="paragraph" w:default="1" w:styleId="Normal">
     <w:name w:val="Normal"/>
@@ -1284,13 +1524,13 @@
       <w:noProof/>
     </w:rPr>
   </w:style>
-  <w:style w:type="character" w:default="1" w:styleId="DefaultParagraphFont">
+  <w:style w:type="character" w:default="1" w:styleId="Fuentedeprrafopredeter">
     <w:name w:val="Default Paragraph Font"/>
     <w:uiPriority w:val="1"/>
     <w:semiHidden/>
     <w:unhideWhenUsed/>
   </w:style>
-  <w:style w:type="table" w:default="1" w:styleId="TableNormal">
+  <w:style w:type="table" w:default="1" w:styleId="Tablanormal">
     <w:name w:val="Normal Table"/>
     <w:uiPriority w:val="99"/>
     <w:semiHidden/>
@@ -1305,17 +1545,17 @@
       </w:tblCellMar>
     </w:tblPr>
   </w:style>
-  <w:style w:type="numbering" w:default="1" w:styleId="NoList">
+  <w:style w:type="numbering" w:default="1" w:styleId="Sinlista">
     <w:name w:val="No List"/>
     <w:uiPriority w:val="99"/>
     <w:semiHidden/>
     <w:unhideWhenUsed/>
   </w:style>
-  <w:style w:type="paragraph" w:styleId="Title">
+  <w:style w:type="paragraph" w:styleId="Ttulo">
     <w:name w:val="Title"/>
     <w:basedOn w:val="Normal"/>
     <w:next w:val="Normal"/>
-    <w:link w:val="TitleChar"/>
+    <w:link w:val="TtuloCar"/>
     <w:uiPriority w:val="10"/>
     <w:qFormat/>
     <w:rsid w:val="00BA3B38"/>
@@ -1331,10 +1571,10 @@
       <w:szCs w:val="56"/>
     </w:rPr>
   </w:style>
-  <w:style w:type="character" w:customStyle="1" w:styleId="TitleChar">
-    <w:name w:val="Title Char"/>
-    <w:basedOn w:val="DefaultParagraphFont"/>
-    <w:link w:val="Title"/>
+  <w:style w:type="character" w:customStyle="1" w:styleId="TtuloCar">
+    <w:name w:val="Título Car"/>
+    <w:basedOn w:val="Fuentedeprrafopredeter"/>
+    <w:link w:val="Ttulo"/>
     <w:uiPriority w:val="10"/>
     <w:rsid w:val="00BA3B38"/>
     <w:rPr>
@@ -1346,7 +1586,7 @@
       <w:szCs w:val="56"/>
     </w:rPr>
   </w:style>
-  <w:style w:type="paragraph" w:styleId="ListParagraph">
+  <w:style w:type="paragraph" w:styleId="Prrafodelista">
     <w:name w:val="List Paragraph"/>
     <w:basedOn w:val="Normal"/>
     <w:uiPriority w:val="34"/>
@@ -1360,9 +1600,9 @@
       <w:noProof w:val="0"/>
     </w:rPr>
   </w:style>
-  <w:style w:type="character" w:styleId="CommentReference">
+  <w:style w:type="character" w:styleId="Refdecomentario">
     <w:name w:val="annotation reference"/>
-    <w:basedOn w:val="DefaultParagraphFont"/>
+    <w:basedOn w:val="Fuentedeprrafopredeter"/>
     <w:uiPriority w:val="99"/>
     <w:semiHidden/>
     <w:unhideWhenUsed/>
@@ -1372,10 +1612,10 @@
       <w:szCs w:val="16"/>
     </w:rPr>
   </w:style>
-  <w:style w:type="paragraph" w:styleId="CommentText">
+  <w:style w:type="paragraph" w:styleId="Textocomentario">
     <w:name w:val="annotation text"/>
     <w:basedOn w:val="Normal"/>
-    <w:link w:val="CommentTextChar"/>
+    <w:link w:val="TextocomentarioCar"/>
     <w:uiPriority w:val="99"/>
     <w:semiHidden/>
     <w:unhideWhenUsed/>
@@ -1389,10 +1629,10 @@
       <w:szCs w:val="20"/>
     </w:rPr>
   </w:style>
-  <w:style w:type="character" w:customStyle="1" w:styleId="CommentTextChar">
-    <w:name w:val="Comment Text Char"/>
-    <w:basedOn w:val="DefaultParagraphFont"/>
-    <w:link w:val="CommentText"/>
+  <w:style w:type="character" w:customStyle="1" w:styleId="TextocomentarioCar">
+    <w:name w:val="Texto comentario Car"/>
+    <w:basedOn w:val="Fuentedeprrafopredeter"/>
+    <w:link w:val="Textocomentario"/>
     <w:uiPriority w:val="99"/>
     <w:semiHidden/>
     <w:rsid w:val="00A442AC"/>
@@ -1401,10 +1641,10 @@
       <w:szCs w:val="20"/>
     </w:rPr>
   </w:style>
-  <w:style w:type="paragraph" w:styleId="Header">
+  <w:style w:type="paragraph" w:styleId="Encabezado">
     <w:name w:val="header"/>
     <w:basedOn w:val="Normal"/>
-    <w:link w:val="HeaderChar"/>
+    <w:link w:val="EncabezadoCar"/>
     <w:uiPriority w:val="99"/>
     <w:unhideWhenUsed/>
     <w:rsid w:val="00AB1340"/>
@@ -1416,20 +1656,20 @@
       <w:spacing w:after="0" w:line="240" w:lineRule="auto"/>
     </w:pPr>
   </w:style>
-  <w:style w:type="character" w:customStyle="1" w:styleId="HeaderChar">
-    <w:name w:val="Header Char"/>
-    <w:basedOn w:val="DefaultParagraphFont"/>
-    <w:link w:val="Header"/>
+  <w:style w:type="character" w:customStyle="1" w:styleId="EncabezadoCar">
+    <w:name w:val="Encabezado Car"/>
+    <w:basedOn w:val="Fuentedeprrafopredeter"/>
+    <w:link w:val="Encabezado"/>
     <w:uiPriority w:val="99"/>
     <w:rsid w:val="00AB1340"/>
     <w:rPr>
       <w:noProof/>
     </w:rPr>
   </w:style>
-  <w:style w:type="paragraph" w:styleId="Footer">
+  <w:style w:type="paragraph" w:styleId="Piedepgina">
     <w:name w:val="footer"/>
     <w:basedOn w:val="Normal"/>
-    <w:link w:val="FooterChar"/>
+    <w:link w:val="PiedepginaCar"/>
     <w:uiPriority w:val="99"/>
     <w:unhideWhenUsed/>
     <w:rsid w:val="00AB1340"/>
@@ -1441,10 +1681,10 @@
       <w:spacing w:after="0" w:line="240" w:lineRule="auto"/>
     </w:pPr>
   </w:style>
-  <w:style w:type="character" w:customStyle="1" w:styleId="FooterChar">
-    <w:name w:val="Footer Char"/>
-    <w:basedOn w:val="DefaultParagraphFont"/>
-    <w:link w:val="Footer"/>
+  <w:style w:type="character" w:customStyle="1" w:styleId="PiedepginaCar">
+    <w:name w:val="Pie de página Car"/>
+    <w:basedOn w:val="Fuentedeprrafopredeter"/>
+    <w:link w:val="Piedepgina"/>
     <w:uiPriority w:val="99"/>
     <w:rsid w:val="00AB1340"/>
     <w:rPr>
@@ -1750,21 +1990,6 @@
 </file>
 
 <file path=customXml/item1.xml><?xml version="1.0" encoding="utf-8"?>
-<p:properties xmlns:p="http://schemas.microsoft.com/office/2006/metadata/properties" xmlns:xsi="http://www.w3.org/2001/XMLSchema-instance" xmlns:pc="http://schemas.microsoft.com/office/infopath/2007/PartnerControls">
-  <documentManagement/>
-</p:properties>
-</file>
-
-<file path=customXml/item2.xml><?xml version="1.0" encoding="utf-8"?>
-<?mso-contentType ?>
-<FormTemplates xmlns="http://schemas.microsoft.com/sharepoint/v3/contenttype/forms">
-  <Display>DocumentLibraryForm</Display>
-  <Edit>DocumentLibraryForm</Edit>
-  <New>DocumentLibraryForm</New>
-</FormTemplates>
-</file>
-
-<file path=customXml/item3.xml><?xml version="1.0" encoding="utf-8"?>
 <ct:contentTypeSchema xmlns:ct="http://schemas.microsoft.com/office/2006/metadata/contentType" xmlns:ma="http://schemas.microsoft.com/office/2006/metadata/properties/metaAttributes" ct:_="" ma:_="" ma:contentTypeName="Documento" ma:contentTypeID="0x01010023858CF01A2EF24688B692775F4C60A4" ma:contentTypeVersion="12" ma:contentTypeDescription="Crear nuevo documento." ma:contentTypeScope="" ma:versionID="6ca5caf3e573104b48cd489fb7ebf238">
   <xsd:schema xmlns:xsd="http://www.w3.org/2001/XMLSchema" xmlns:xs="http://www.w3.org/2001/XMLSchema" xmlns:p="http://schemas.microsoft.com/office/2006/metadata/properties" xmlns:ns2="164883f8-7691-4ecf-b54a-664c0d0edefe" xmlns:ns3="85e30bcc-d76c-4413-8e4d-2dce22fb0743" targetNamespace="http://schemas.microsoft.com/office/2006/metadata/properties" ma:root="true" ma:fieldsID="f8ff97dc266d6a6a16fe4e7cad907b60" ns2:_="" ns3:_="">
     <xsd:import namespace="164883f8-7691-4ecf-b54a-664c0d0edefe"/>
@@ -1981,11 +2206,36 @@
 </ct:contentTypeSchema>
 </file>
 
+<file path=customXml/item2.xml><?xml version="1.0" encoding="utf-8"?>
+<?mso-contentType ?>
+<FormTemplates xmlns="http://schemas.microsoft.com/sharepoint/v3/contenttype/forms">
+  <Display>DocumentLibraryForm</Display>
+  <Edit>DocumentLibraryForm</Edit>
+  <New>DocumentLibraryForm</New>
+</FormTemplates>
+</file>
+
+<file path=customXml/item3.xml><?xml version="1.0" encoding="utf-8"?>
+<p:properties xmlns:p="http://schemas.microsoft.com/office/2006/metadata/properties" xmlns:xsi="http://www.w3.org/2001/XMLSchema-instance" xmlns:pc="http://schemas.microsoft.com/office/infopath/2007/PartnerControls">
+  <documentManagement/>
+</p:properties>
+</file>
+
 <file path=customXml/itemProps1.xml><?xml version="1.0" encoding="utf-8"?>
-<ds:datastoreItem xmlns:ds="http://schemas.openxmlformats.org/officeDocument/2006/customXml" ds:itemID="{8542EACB-7939-45C8-99C3-B6897CA7A7EF}">
+<ds:datastoreItem xmlns:ds="http://schemas.openxmlformats.org/officeDocument/2006/customXml" ds:itemID="{ECDEB8A5-39E8-4E4E-B9EE-6A789682D127}">
   <ds:schemaRefs>
+    <ds:schemaRef ds:uri="http://schemas.microsoft.com/office/2006/metadata/contentType"/>
+    <ds:schemaRef ds:uri="http://schemas.microsoft.com/office/2006/metadata/properties/metaAttributes"/>
+    <ds:schemaRef ds:uri="http://www.w3.org/2001/XMLSchema"/>
     <ds:schemaRef ds:uri="http://schemas.microsoft.com/office/2006/metadata/properties"/>
+    <ds:schemaRef ds:uri="164883f8-7691-4ecf-b54a-664c0d0edefe"/>
+    <ds:schemaRef ds:uri="85e30bcc-d76c-4413-8e4d-2dce22fb0743"/>
+    <ds:schemaRef ds:uri="http://schemas.microsoft.com/office/2006/documentManagement/types"/>
     <ds:schemaRef ds:uri="http://schemas.microsoft.com/office/infopath/2007/PartnerControls"/>
+    <ds:schemaRef ds:uri="http://schemas.openxmlformats.org/package/2006/metadata/core-properties"/>
+    <ds:schemaRef ds:uri="http://purl.org/dc/elements/1.1/"/>
+    <ds:schemaRef ds:uri="http://purl.org/dc/terms/"/>
+    <ds:schemaRef ds:uri="http://schemas.microsoft.com/internal/obd"/>
   </ds:schemaRefs>
 </ds:datastoreItem>
 </file>
@@ -1999,5 +2249,10 @@
 </file>
 
 <file path=customXml/itemProps3.xml><?xml version="1.0" encoding="utf-8"?>
-<ds:datastoreItem xmlns:ds="http://schemas.openxmlformats.org/officeDocument/2006/customXml" ds:itemID="{ECDEB8A5-39E8-4E4E-B9EE-6A789682D127}"/>
+<ds:datastoreItem xmlns:ds="http://schemas.openxmlformats.org/officeDocument/2006/customXml" ds:itemID="{8542EACB-7939-45C8-99C3-B6897CA7A7EF}">
+  <ds:schemaRefs>
+    <ds:schemaRef ds:uri="http://schemas.microsoft.com/office/2006/metadata/properties"/>
+    <ds:schemaRef ds:uri="http://schemas.microsoft.com/office/infopath/2007/PartnerControls"/>
+  </ds:schemaRefs>
+</ds:datastoreItem>
 </file>
</xml_diff>